<commit_message>
Examples for GroupDocs.Signature for .NET
</commit_message>
<xml_diff>
--- a/Examples/GroupDocs.Signature.Examples.CSharp/Resources/SampleFiles/MetadataCustomEncryptionObject.docx
+++ b/Examples/GroupDocs.Signature.Examples.CSharp/Resources/SampleFiles/MetadataCustomEncryptionObject.docx
@@ -1,7 +1,6 @@
 
 <file path=word/document.xml><?xml version="1.0" encoding="utf-8"?>
-<w:document xmlns:wpc="http://schemas.microsoft.com/office/word/2010/wordprocessingCanvas" xmlns:cx="http://schemas.microsoft.com/office/drawing/2014/chartex" xmlns:cx1="http://schemas.microsoft.com/office/drawing/2015/9/8/chartex" xmlns:cx2="http://schemas.microsoft.com/office/drawing/2015/10/21/chartex" xmlns:cx3="http://schemas.microsoft.com/office/drawing/2016/5/9/chartex" xmlns:cx4="http://schemas.microsoft.com/office/drawing/2016/5/10/chartex" xmlns:cx5="http://schemas.microsoft.com/office/drawing/2016/5/11/chartex" xmlns:mc="http://schemas.openxmlformats.org/markup-compatibility/2006" xmlns:o="urn:schemas-microsoft-com:office:office" xmlns:r="http://schemas.openxmlformats.org/officeDocument/2006/relationships" xmlns:m="http://schemas.openxmlformats.org/officeDocument/2006/math" xmlns:v="urn:schemas-microsoft-com:vml" xmlns:wp14="http://schemas.microsoft.com/office/word/2010/wordprocessingDrawing" xmlns:wp="http://schemas.openxmlformats.org/drawingml/2006/wordprocessingDrawing" xmlns:w10="urn:schemas-microsoft-com:office:word" xmlns:w="http://schemas.openxmlformats.org/wordprocessingml/2006/main" xmlns:w14="http://schemas.microsoft.com/office/word/2010/wordml" xmlns:w15="http://schemas.microsoft.com/office/word/2012/wordml" xmlns:wne="http://schemas.microsoft.com/office/word/2006/wordml" xmlns:wpg="http://schemas.microsoft.com/office/word/2010/wordprocessingGroup" xmlns:wpi="http://schemas.microsoft.com/office/word/2010/wordprocessingInk" xmlns:wps="http://schemas.microsoft.com/office/word/2010/wordprocessingShape" mc:Ignorable="w14 w15 wp14">
-  <!-- Generated by Aspose.Words for .NET 19.6 -->
+<w:document xmlns:wpc="http://schemas.microsoft.com/office/word/2010/wordprocessingCanvas" xmlns:cx="http://schemas.microsoft.com/office/drawing/2014/chartex" xmlns:cx1="http://schemas.microsoft.com/office/drawing/2015/9/8/chartex" xmlns:cx2="http://schemas.microsoft.com/office/drawing/2015/10/21/chartex" xmlns:cx3="http://schemas.microsoft.com/office/drawing/2016/5/9/chartex" xmlns:cx4="http://schemas.microsoft.com/office/drawing/2016/5/10/chartex" xmlns:cx5="http://schemas.microsoft.com/office/drawing/2016/5/11/chartex" xmlns:cx6="http://schemas.microsoft.com/office/drawing/2016/5/12/chartex" xmlns:cx7="http://schemas.microsoft.com/office/drawing/2016/5/13/chartex" xmlns:cx8="http://schemas.microsoft.com/office/drawing/2016/5/14/chartex" xmlns:mc="http://schemas.openxmlformats.org/markup-compatibility/2006" xmlns:aink="http://schemas.microsoft.com/office/drawing/2016/ink" xmlns:am3d="http://schemas.microsoft.com/office/drawing/2017/model3d" xmlns:o="urn:schemas-microsoft-com:office:office" xmlns:r="http://schemas.openxmlformats.org/officeDocument/2006/relationships" xmlns:m="http://schemas.openxmlformats.org/officeDocument/2006/math" xmlns:v="urn:schemas-microsoft-com:vml" xmlns:wp14="http://schemas.microsoft.com/office/word/2010/wordprocessingDrawing" xmlns:wp="http://schemas.openxmlformats.org/drawingml/2006/wordprocessingDrawing" xmlns:w10="urn:schemas-microsoft-com:office:word" xmlns:w="http://schemas.openxmlformats.org/wordprocessingml/2006/main" xmlns:w14="http://schemas.microsoft.com/office/word/2010/wordml" xmlns:w15="http://schemas.microsoft.com/office/word/2012/wordml" xmlns:w16cid="http://schemas.microsoft.com/office/word/2016/wordml/cid" xmlns:w16se="http://schemas.microsoft.com/office/word/2015/wordml/symex" xmlns:wpg="http://schemas.microsoft.com/office/word/2010/wordprocessingGroup" xmlns:wpi="http://schemas.microsoft.com/office/word/2010/wordprocessingInk" xmlns:wne="http://schemas.microsoft.com/office/word/2006/wordml" xmlns:wps="http://schemas.microsoft.com/office/word/2010/wordprocessingShape" mc:Ignorable="w14 w15 w16se w16cid wp14">
   <w:body>
     <w:p>
       <w:pPr>
@@ -21,7 +20,10 @@
     </w:p>
     <w:p>
       <w:r>
-        <w:t>To take advantage of this template’s design, use the Styles gallery on the Home tab. You can format your headings by using heading styles, or highlight important text using other styles, like Emphasis and Intense Quote. These styles come in formatted to look great and work together to help communicate your ideas.</w:t>
+        <w:t xml:space="preserve">To take advantage of this template’s design, use the Styles gallery on the Home tab. You can format your headings by using heading styles, or highlight important text using other styles, like Emphasis and </w:t>
+      </w:r>
+      <w:r>
+        <w:t>Intense Quote. These styles come in formatted to look great and work together to help communicate your ideas.</w:t>
       </w:r>
     </w:p>
     <w:p>
@@ -39,15 +41,16 @@
         <w:pStyle w:val="Heading1"/>
       </w:pPr>
       <w:r>
-        <w:t>Text</w:t>
-      </w:r>
-      <w:r>
-        <w:t xml:space="preserve"> Signatures</w:t>
+        <w:lastRenderedPageBreak/>
+        <w:t>Text Signatures</w:t>
       </w:r>
     </w:p>
     <w:p>
       <w:r>
-        <w:t>To take advantage of this template’s design, use the Styles gallery on the Home tab. You can format your headings by using heading styles, or highlight important text using other styles, like Emphasis and Intense Quote. These styles come in formatted to look great and work together to help communicate your ideas.</w:t>
+        <w:t>To take advantage of this template’s design, use the Styles gallery on the Home tab. You can format yo</w:t>
+      </w:r>
+      <w:r>
+        <w:t>ur headings by using heading styles, or highlight important text using other styles, like Emphasis and Intense Quote. These styles come in formatted to look great and work together to help communicate your ideas.</w:t>
       </w:r>
     </w:p>
     <w:p>
@@ -56,31 +59,9 @@
       </w:r>
     </w:p>
     <w:p>
-      <w:r>
-        <w:br w:type="page"/>
-      </w:r>
-    </w:p>
-    <w:p>
-      <w:pPr>
-        <w:pStyle w:val="Heading1"/>
-      </w:pPr>
-      <w:r>
-        <w:t>Text Signatures</w:t>
-      </w:r>
-    </w:p>
-    <w:p>
-      <w:r>
-        <w:t>To take advantage of this template’s design, use the Styles gallery on the Home tab. You can format your headings by using heading styles, or highlight important text using other styles, like Emphasis and Intense Quote. These styles come in formatted to look great and work together to help communicate your ideas.</w:t>
-      </w:r>
-    </w:p>
-    <w:p>
-      <w:r>
-        <w:t>Go ahead and get started.</w:t>
-      </w:r>
       <w:bookmarkStart w:id="0" w:name="_GoBack"/>
       <w:bookmarkEnd w:id="0"/>
     </w:p>
-    <w:p/>
     <w:sectPr>
       <w:pgSz w:w="12240" w:h="15840"/>
       <w:pgMar w:top="1440" w:right="1440" w:bottom="1440" w:left="1440" w:header="720" w:footer="720" w:gutter="0"/>
@@ -91,8 +72,8 @@
 </file>
 
 <file path=word/numbering.xml><?xml version="1.0" encoding="utf-8"?>
-<w:numbering xmlns:wpc="http://schemas.microsoft.com/office/word/2010/wordprocessingCanvas" xmlns:cx="http://schemas.microsoft.com/office/drawing/2014/chartex" xmlns:cx1="http://schemas.microsoft.com/office/drawing/2015/9/8/chartex" xmlns:cx2="http://schemas.microsoft.com/office/drawing/2015/10/21/chartex" xmlns:cx3="http://schemas.microsoft.com/office/drawing/2016/5/9/chartex" xmlns:cx4="http://schemas.microsoft.com/office/drawing/2016/5/10/chartex" xmlns:cx5="http://schemas.microsoft.com/office/drawing/2016/5/11/chartex" xmlns:mc="http://schemas.openxmlformats.org/markup-compatibility/2006" xmlns:o="urn:schemas-microsoft-com:office:office" xmlns:r="http://schemas.openxmlformats.org/officeDocument/2006/relationships" xmlns:m="http://schemas.openxmlformats.org/officeDocument/2006/math" xmlns:v="urn:schemas-microsoft-com:vml" xmlns:wp14="http://schemas.microsoft.com/office/word/2010/wordprocessingDrawing" xmlns:wp="http://schemas.openxmlformats.org/drawingml/2006/wordprocessingDrawing" xmlns:w10="urn:schemas-microsoft-com:office:word" xmlns:w="http://schemas.openxmlformats.org/wordprocessingml/2006/main" xmlns:w14="http://schemas.microsoft.com/office/word/2010/wordml" xmlns:w15="http://schemas.microsoft.com/office/word/2012/wordml" xmlns:wne="http://schemas.microsoft.com/office/word/2006/wordml" xmlns:wpg="http://schemas.microsoft.com/office/word/2010/wordprocessingGroup" xmlns:wpi="http://schemas.microsoft.com/office/word/2010/wordprocessingInk" xmlns:wps="http://schemas.microsoft.com/office/word/2010/wordprocessingShape" mc:Ignorable="w14 w15 wp14">
-  <w:abstractNum w:abstractNumId="0">
+<w:numbering xmlns:wpc="http://schemas.microsoft.com/office/word/2010/wordprocessingCanvas" xmlns:cx="http://schemas.microsoft.com/office/drawing/2014/chartex" xmlns:cx1="http://schemas.microsoft.com/office/drawing/2015/9/8/chartex" xmlns:cx2="http://schemas.microsoft.com/office/drawing/2015/10/21/chartex" xmlns:cx3="http://schemas.microsoft.com/office/drawing/2016/5/9/chartex" xmlns:cx4="http://schemas.microsoft.com/office/drawing/2016/5/10/chartex" xmlns:cx5="http://schemas.microsoft.com/office/drawing/2016/5/11/chartex" xmlns:cx6="http://schemas.microsoft.com/office/drawing/2016/5/12/chartex" xmlns:cx7="http://schemas.microsoft.com/office/drawing/2016/5/13/chartex" xmlns:cx8="http://schemas.microsoft.com/office/drawing/2016/5/14/chartex" xmlns:mc="http://schemas.openxmlformats.org/markup-compatibility/2006" xmlns:aink="http://schemas.microsoft.com/office/drawing/2016/ink" xmlns:am3d="http://schemas.microsoft.com/office/drawing/2017/model3d" xmlns:o="urn:schemas-microsoft-com:office:office" xmlns:r="http://schemas.openxmlformats.org/officeDocument/2006/relationships" xmlns:m="http://schemas.openxmlformats.org/officeDocument/2006/math" xmlns:v="urn:schemas-microsoft-com:vml" xmlns:wp14="http://schemas.microsoft.com/office/word/2010/wordprocessingDrawing" xmlns:wp="http://schemas.openxmlformats.org/drawingml/2006/wordprocessingDrawing" xmlns:w10="urn:schemas-microsoft-com:office:word" xmlns:w="http://schemas.openxmlformats.org/wordprocessingml/2006/main" xmlns:w14="http://schemas.microsoft.com/office/word/2010/wordml" xmlns:w15="http://schemas.microsoft.com/office/word/2012/wordml" xmlns:w16cid="http://schemas.microsoft.com/office/word/2016/wordml/cid" xmlns:w16se="http://schemas.microsoft.com/office/word/2015/wordml/symex" xmlns:wpg="http://schemas.microsoft.com/office/word/2010/wordprocessingGroup" xmlns:wpi="http://schemas.microsoft.com/office/word/2010/wordprocessingInk" xmlns:wne="http://schemas.microsoft.com/office/word/2006/wordml" xmlns:wps="http://schemas.microsoft.com/office/word/2010/wordprocessingShape" mc:Ignorable="w14 w15 w16se w16cid wp14">
+  <w:abstractNum w:abstractNumId="0" w15:restartNumberingAfterBreak="0">
     <w:nsid w:val="1482775B"/>
     <w:multiLevelType w:val="multilevel"/>
     <w:tmpl w:val="0EBA3C40"/>
@@ -254,7 +235,7 @@
 </file>
 
 <file path=word/styles.xml><?xml version="1.0" encoding="utf-8"?>
-<w:styles xmlns:mc="http://schemas.openxmlformats.org/markup-compatibility/2006" xmlns:r="http://schemas.openxmlformats.org/officeDocument/2006/relationships" xmlns:w="http://schemas.openxmlformats.org/wordprocessingml/2006/main" xmlns:w14="http://schemas.microsoft.com/office/word/2010/wordml" xmlns:w15="http://schemas.microsoft.com/office/word/2012/wordml" mc:Ignorable="w14 w15">
+<w:styles xmlns:mc="http://schemas.openxmlformats.org/markup-compatibility/2006" xmlns:r="http://schemas.openxmlformats.org/officeDocument/2006/relationships" xmlns:w="http://schemas.openxmlformats.org/wordprocessingml/2006/main" xmlns:w14="http://schemas.microsoft.com/office/word/2010/wordml" xmlns:w15="http://schemas.microsoft.com/office/word/2012/wordml" xmlns:w16cid="http://schemas.microsoft.com/office/word/2016/wordml/cid" xmlns:w16se="http://schemas.microsoft.com/office/word/2015/wordml/symex" mc:Ignorable="w14 w15 w16se w16cid">
   <w:docDefaults>
     <w:rPrDefault>
       <w:rPr>
@@ -376,6 +357,7 @@
     <w:lsdException w:name="HTML Sample" w:semiHidden="1" w:unhideWhenUsed="1"/>
     <w:lsdException w:name="HTML Typewriter" w:semiHidden="1" w:unhideWhenUsed="1"/>
     <w:lsdException w:name="HTML Variable" w:semiHidden="1" w:unhideWhenUsed="1"/>
+    <w:lsdException w:name="Normal Table" w:semiHidden="1" w:unhideWhenUsed="1"/>
     <w:lsdException w:name="annotation subject" w:semiHidden="1" w:unhideWhenUsed="1"/>
     <w:lsdException w:name="No List" w:semiHidden="1" w:unhideWhenUsed="1"/>
     <w:lsdException w:name="Outline List 1" w:semiHidden="1" w:unhideWhenUsed="1"/>
@@ -418,8 +400,11 @@
     <w:lsdException w:name="Table Contemporary" w:semiHidden="1" w:unhideWhenUsed="1"/>
     <w:lsdException w:name="Table Elegant" w:semiHidden="1" w:unhideWhenUsed="1"/>
     <w:lsdException w:name="Table Professional" w:semiHidden="1" w:unhideWhenUsed="1"/>
+    <w:lsdException w:name="Table Subtle 1" w:semiHidden="1" w:unhideWhenUsed="1"/>
     <w:lsdException w:name="Table Subtle 2" w:semiHidden="1" w:unhideWhenUsed="1"/>
     <w:lsdException w:name="Table Web 1" w:semiHidden="1" w:unhideWhenUsed="1"/>
+    <w:lsdException w:name="Table Web 2" w:semiHidden="1" w:unhideWhenUsed="1"/>
+    <w:lsdException w:name="Table Web 3" w:semiHidden="1" w:unhideWhenUsed="1"/>
     <w:lsdException w:name="Balloon Text" w:semiHidden="1" w:unhideWhenUsed="1"/>
     <w:lsdException w:name="Table Grid" w:uiPriority="39"/>
     <w:lsdException w:name="Table Theme" w:semiHidden="1" w:unhideWhenUsed="1"/>

</xml_diff>

<commit_message>
Examples update for GroupDocs.Signature for .NET 20.2
</commit_message>
<xml_diff>
--- a/Examples/GroupDocs.Signature.Examples.CSharp/Resources/SampleFiles/MetadataCustomEncryptionObject.docx
+++ b/Examples/GroupDocs.Signature.Examples.CSharp/Resources/SampleFiles/MetadataCustomEncryptionObject.docx
@@ -1,6 +1,7 @@
 
 <file path=word/document.xml><?xml version="1.0" encoding="utf-8"?>
-<w:document xmlns:wpc="http://schemas.microsoft.com/office/word/2010/wordprocessingCanvas" xmlns:cx="http://schemas.microsoft.com/office/drawing/2014/chartex" xmlns:cx1="http://schemas.microsoft.com/office/drawing/2015/9/8/chartex" xmlns:cx2="http://schemas.microsoft.com/office/drawing/2015/10/21/chartex" xmlns:cx3="http://schemas.microsoft.com/office/drawing/2016/5/9/chartex" xmlns:cx4="http://schemas.microsoft.com/office/drawing/2016/5/10/chartex" xmlns:cx5="http://schemas.microsoft.com/office/drawing/2016/5/11/chartex" xmlns:cx6="http://schemas.microsoft.com/office/drawing/2016/5/12/chartex" xmlns:cx7="http://schemas.microsoft.com/office/drawing/2016/5/13/chartex" xmlns:cx8="http://schemas.microsoft.com/office/drawing/2016/5/14/chartex" xmlns:mc="http://schemas.openxmlformats.org/markup-compatibility/2006" xmlns:aink="http://schemas.microsoft.com/office/drawing/2016/ink" xmlns:am3d="http://schemas.microsoft.com/office/drawing/2017/model3d" xmlns:o="urn:schemas-microsoft-com:office:office" xmlns:r="http://schemas.openxmlformats.org/officeDocument/2006/relationships" xmlns:m="http://schemas.openxmlformats.org/officeDocument/2006/math" xmlns:v="urn:schemas-microsoft-com:vml" xmlns:wp14="http://schemas.microsoft.com/office/word/2010/wordprocessingDrawing" xmlns:wp="http://schemas.openxmlformats.org/drawingml/2006/wordprocessingDrawing" xmlns:w10="urn:schemas-microsoft-com:office:word" xmlns:w="http://schemas.openxmlformats.org/wordprocessingml/2006/main" xmlns:w14="http://schemas.microsoft.com/office/word/2010/wordml" xmlns:w15="http://schemas.microsoft.com/office/word/2012/wordml" xmlns:w16cid="http://schemas.microsoft.com/office/word/2016/wordml/cid" xmlns:w16se="http://schemas.microsoft.com/office/word/2015/wordml/symex" xmlns:wpg="http://schemas.microsoft.com/office/word/2010/wordprocessingGroup" xmlns:wpi="http://schemas.microsoft.com/office/word/2010/wordprocessingInk" xmlns:wne="http://schemas.microsoft.com/office/word/2006/wordml" xmlns:wps="http://schemas.microsoft.com/office/word/2010/wordprocessingShape" mc:Ignorable="w14 w15 w16se w16cid wp14">
+<w:document xmlns:wpc="http://schemas.microsoft.com/office/word/2010/wordprocessingCanvas" xmlns:cx="http://schemas.microsoft.com/office/drawing/2014/chartex" xmlns:cx1="http://schemas.microsoft.com/office/drawing/2015/9/8/chartex" xmlns:cx2="http://schemas.microsoft.com/office/drawing/2015/10/21/chartex" xmlns:cx3="http://schemas.microsoft.com/office/drawing/2016/5/9/chartex" xmlns:cx4="http://schemas.microsoft.com/office/drawing/2016/5/10/chartex" xmlns:cx5="http://schemas.microsoft.com/office/drawing/2016/5/11/chartex" xmlns:mc="http://schemas.openxmlformats.org/markup-compatibility/2006" xmlns:o="urn:schemas-microsoft-com:office:office" xmlns:r="http://schemas.openxmlformats.org/officeDocument/2006/relationships" xmlns:m="http://schemas.openxmlformats.org/officeDocument/2006/math" xmlns:v="urn:schemas-microsoft-com:vml" xmlns:wp14="http://schemas.microsoft.com/office/word/2010/wordprocessingDrawing" xmlns:wp="http://schemas.openxmlformats.org/drawingml/2006/wordprocessingDrawing" xmlns:w10="urn:schemas-microsoft-com:office:word" xmlns:w="http://schemas.openxmlformats.org/wordprocessingml/2006/main" xmlns:w14="http://schemas.microsoft.com/office/word/2010/wordml" xmlns:w15="http://schemas.microsoft.com/office/word/2012/wordml" xmlns:wne="http://schemas.microsoft.com/office/word/2006/wordml" xmlns:wpg="http://schemas.microsoft.com/office/word/2010/wordprocessingGroup" xmlns:wpi="http://schemas.microsoft.com/office/word/2010/wordprocessingInk" xmlns:wps="http://schemas.microsoft.com/office/word/2010/wordprocessingShape" mc:Ignorable="w14 w15 wp14">
+  <!-- Generated by Aspose.Words for .NET 20.2 -->
   <w:body>
     <w:p>
       <w:pPr>
@@ -20,10 +21,26 @@
     </w:p>
     <w:p>
       <w:r>
-        <w:t xml:space="preserve">To take advantage of this template’s design, use the Styles gallery on the Home tab. You can format your headings by using heading styles, or highlight important text using other styles, like Emphasis and </w:t>
+        <w:t>To take advantage of this template’s design, use the Styles gallery on the Home tab. You can format your headings by using heading styles, or highlight important text using other styles, like Emphasis and Intense Quote. These styles come in formatted to look great and work together to help communicate your ideas.</w:t>
       </w:r>
+    </w:p>
+    <w:p>
       <w:r>
-        <w:t>Intense Quote. These styles come in formatted to look great and work together to help communicate your ideas.</w:t>
+        <w:t>Go ahead and get started.</w:t>
+      </w:r>
+    </w:p>
+    <w:p/>
+    <w:p>
+      <w:pPr>
+        <w:pStyle w:val="Heading1"/>
+      </w:pPr>
+      <w:r>
+        <w:t>Text Signatures</w:t>
+      </w:r>
+    </w:p>
+    <w:p>
+      <w:r>
+        <w:t>To take advantage of this template’s design, use the Styles gallery on the Home tab. You can format your headings by using heading styles, or highlight important text using other styles, like Emphasis and Intense Quote. These styles come in formatted to look great and work together to help communicate your ideas.</w:t>
       </w:r>
     </w:p>
     <w:p>
@@ -41,16 +58,17 @@
         <w:pStyle w:val="Heading1"/>
       </w:pPr>
       <w:r>
-        <w:lastRenderedPageBreak/>
-        <w:t>Text Signatures</w:t>
+        <w:t>Text</w:t>
+      </w:r>
+      <w:bookmarkStart w:id="0" w:name="_GoBack"/>
+      <w:bookmarkEnd w:id="0"/>
+      <w:r>
+        <w:t xml:space="preserve"> Signatures</w:t>
       </w:r>
     </w:p>
     <w:p>
       <w:r>
-        <w:t>To take advantage of this template’s design, use the Styles gallery on the Home tab. You can format yo</w:t>
-      </w:r>
-      <w:r>
-        <w:t>ur headings by using heading styles, or highlight important text using other styles, like Emphasis and Intense Quote. These styles come in formatted to look great and work together to help communicate your ideas.</w:t>
+        <w:t>To take advantage of this template’s design, use the Styles gallery on the Home tab. You can format your headings by using heading styles, or highlight important text using other styles, like Emphasis and Intense Quote. These styles come in formatted to look great and work together to help communicate your ideas.</w:t>
       </w:r>
     </w:p>
     <w:p>
@@ -58,10 +76,7 @@
         <w:t>Go ahead and get started.</w:t>
       </w:r>
     </w:p>
-    <w:p>
-      <w:bookmarkStart w:id="0" w:name="_GoBack"/>
-      <w:bookmarkEnd w:id="0"/>
-    </w:p>
+    <w:p/>
     <w:sectPr>
       <w:pgSz w:w="12240" w:h="15840"/>
       <w:pgMar w:top="1440" w:right="1440" w:bottom="1440" w:left="1440" w:header="720" w:footer="720" w:gutter="0"/>
@@ -72,8 +87,8 @@
 </file>
 
 <file path=word/numbering.xml><?xml version="1.0" encoding="utf-8"?>
-<w:numbering xmlns:wpc="http://schemas.microsoft.com/office/word/2010/wordprocessingCanvas" xmlns:cx="http://schemas.microsoft.com/office/drawing/2014/chartex" xmlns:cx1="http://schemas.microsoft.com/office/drawing/2015/9/8/chartex" xmlns:cx2="http://schemas.microsoft.com/office/drawing/2015/10/21/chartex" xmlns:cx3="http://schemas.microsoft.com/office/drawing/2016/5/9/chartex" xmlns:cx4="http://schemas.microsoft.com/office/drawing/2016/5/10/chartex" xmlns:cx5="http://schemas.microsoft.com/office/drawing/2016/5/11/chartex" xmlns:cx6="http://schemas.microsoft.com/office/drawing/2016/5/12/chartex" xmlns:cx7="http://schemas.microsoft.com/office/drawing/2016/5/13/chartex" xmlns:cx8="http://schemas.microsoft.com/office/drawing/2016/5/14/chartex" xmlns:mc="http://schemas.openxmlformats.org/markup-compatibility/2006" xmlns:aink="http://schemas.microsoft.com/office/drawing/2016/ink" xmlns:am3d="http://schemas.microsoft.com/office/drawing/2017/model3d" xmlns:o="urn:schemas-microsoft-com:office:office" xmlns:r="http://schemas.openxmlformats.org/officeDocument/2006/relationships" xmlns:m="http://schemas.openxmlformats.org/officeDocument/2006/math" xmlns:v="urn:schemas-microsoft-com:vml" xmlns:wp14="http://schemas.microsoft.com/office/word/2010/wordprocessingDrawing" xmlns:wp="http://schemas.openxmlformats.org/drawingml/2006/wordprocessingDrawing" xmlns:w10="urn:schemas-microsoft-com:office:word" xmlns:w="http://schemas.openxmlformats.org/wordprocessingml/2006/main" xmlns:w14="http://schemas.microsoft.com/office/word/2010/wordml" xmlns:w15="http://schemas.microsoft.com/office/word/2012/wordml" xmlns:w16cid="http://schemas.microsoft.com/office/word/2016/wordml/cid" xmlns:w16se="http://schemas.microsoft.com/office/word/2015/wordml/symex" xmlns:wpg="http://schemas.microsoft.com/office/word/2010/wordprocessingGroup" xmlns:wpi="http://schemas.microsoft.com/office/word/2010/wordprocessingInk" xmlns:wne="http://schemas.microsoft.com/office/word/2006/wordml" xmlns:wps="http://schemas.microsoft.com/office/word/2010/wordprocessingShape" mc:Ignorable="w14 w15 w16se w16cid wp14">
-  <w:abstractNum w:abstractNumId="0" w15:restartNumberingAfterBreak="0">
+<w:numbering xmlns:wpc="http://schemas.microsoft.com/office/word/2010/wordprocessingCanvas" xmlns:cx="http://schemas.microsoft.com/office/drawing/2014/chartex" xmlns:cx1="http://schemas.microsoft.com/office/drawing/2015/9/8/chartex" xmlns:cx2="http://schemas.microsoft.com/office/drawing/2015/10/21/chartex" xmlns:cx3="http://schemas.microsoft.com/office/drawing/2016/5/9/chartex" xmlns:cx4="http://schemas.microsoft.com/office/drawing/2016/5/10/chartex" xmlns:cx5="http://schemas.microsoft.com/office/drawing/2016/5/11/chartex" xmlns:mc="http://schemas.openxmlformats.org/markup-compatibility/2006" xmlns:o="urn:schemas-microsoft-com:office:office" xmlns:r="http://schemas.openxmlformats.org/officeDocument/2006/relationships" xmlns:m="http://schemas.openxmlformats.org/officeDocument/2006/math" xmlns:v="urn:schemas-microsoft-com:vml" xmlns:wp14="http://schemas.microsoft.com/office/word/2010/wordprocessingDrawing" xmlns:wp="http://schemas.openxmlformats.org/drawingml/2006/wordprocessingDrawing" xmlns:w10="urn:schemas-microsoft-com:office:word" xmlns:w="http://schemas.openxmlformats.org/wordprocessingml/2006/main" xmlns:w14="http://schemas.microsoft.com/office/word/2010/wordml" xmlns:w15="http://schemas.microsoft.com/office/word/2012/wordml" xmlns:wne="http://schemas.microsoft.com/office/word/2006/wordml" xmlns:wpg="http://schemas.microsoft.com/office/word/2010/wordprocessingGroup" xmlns:wpi="http://schemas.microsoft.com/office/word/2010/wordprocessingInk" xmlns:wps="http://schemas.microsoft.com/office/word/2010/wordprocessingShape" mc:Ignorable="w14 w15 wp14">
+  <w:abstractNum w:abstractNumId="0">
     <w:nsid w:val="1482775B"/>
     <w:multiLevelType w:val="multilevel"/>
     <w:tmpl w:val="0EBA3C40"/>
@@ -235,7 +250,7 @@
 </file>
 
 <file path=word/styles.xml><?xml version="1.0" encoding="utf-8"?>
-<w:styles xmlns:mc="http://schemas.openxmlformats.org/markup-compatibility/2006" xmlns:r="http://schemas.openxmlformats.org/officeDocument/2006/relationships" xmlns:w="http://schemas.openxmlformats.org/wordprocessingml/2006/main" xmlns:w14="http://schemas.microsoft.com/office/word/2010/wordml" xmlns:w15="http://schemas.microsoft.com/office/word/2012/wordml" xmlns:w16cid="http://schemas.microsoft.com/office/word/2016/wordml/cid" xmlns:w16se="http://schemas.microsoft.com/office/word/2015/wordml/symex" mc:Ignorable="w14 w15 w16se w16cid">
+<w:styles xmlns:mc="http://schemas.openxmlformats.org/markup-compatibility/2006" xmlns:r="http://schemas.openxmlformats.org/officeDocument/2006/relationships" xmlns:w="http://schemas.openxmlformats.org/wordprocessingml/2006/main" xmlns:w14="http://schemas.microsoft.com/office/word/2010/wordml" xmlns:w15="http://schemas.microsoft.com/office/word/2012/wordml" mc:Ignorable="w14 w15">
   <w:docDefaults>
     <w:rPrDefault>
       <w:rPr>

</xml_diff>